<commit_message>
tutorials and why you need em
</commit_message>
<xml_diff>
--- a/Statuses.docx
+++ b/Statuses.docx
@@ -455,7 +455,16 @@
           </w:tcPr>
           <w:p>
             <w:r>
-              <w:t>Speed increases, but vulnerable to fire attacks</w:t>
+              <w:t>Speed increases</w:t>
+            </w:r>
+            <w:r>
+              <w:t xml:space="preserve"> by </w:t>
+            </w:r>
+            <w:r>
+              <w:t>3</w:t>
+            </w:r>
+            <w:r>
+              <w:t>, but vulnerable to fire attacks</w:t>
             </w:r>
           </w:p>
         </w:tc>
@@ -507,7 +516,16 @@
           </w:tcPr>
           <w:p>
             <w:r>
-              <w:t>Speed decreases, but resistant to fire attacks</w:t>
+              <w:t>Speed decreases</w:t>
+            </w:r>
+            <w:r>
+              <w:t xml:space="preserve"> by </w:t>
+            </w:r>
+            <w:r>
+              <w:t>3</w:t>
+            </w:r>
+            <w:r>
+              <w:t>, but resistant to fire attacks</w:t>
             </w:r>
           </w:p>
         </w:tc>

</xml_diff>